<commit_message>
<feat>: add file memory cache and some test
</commit_message>
<xml_diff>
--- a/documents/可行性分析.docx
+++ b/documents/可行性分析.docx
@@ -10816,9 +10816,6 @@
     <w:p>
       <w:pPr>
         <w:ind w:left="420"/>
-        <w:rPr>
-          <w:rFonts w:hint="eastAsia"/>
-        </w:rPr>
       </w:pPr>
       <w:r>
         <w:tab/>
@@ -11285,9 +11282,6 @@
     <w:p>
       <w:pPr>
         <w:ind w:left="420"/>
-        <w:rPr>
-          <w:rFonts w:hint="eastAsia"/>
-        </w:rPr>
       </w:pPr>
       <w:r>
         <w:tab/>
@@ -11349,9 +11343,6 @@
                             <w:p>
                               <w:pPr>
                                 <w:jc w:val="center"/>
-                                <w:rPr>
-                                  <w:rFonts w:hint="eastAsia"/>
-                                </w:rPr>
                               </w:pPr>
                               <w:r>
                                 <w:t>S</w:t>
@@ -11411,9 +11402,6 @@
                             <w:p>
                               <w:pPr>
                                 <w:jc w:val="center"/>
-                                <w:rPr>
-                                  <w:rFonts w:hint="eastAsia"/>
-                                </w:rPr>
                               </w:pPr>
                               <w:r>
                                 <w:t>S</w:t>
@@ -11467,9 +11455,6 @@
                             <w:p>
                               <w:pPr>
                                 <w:jc w:val="center"/>
-                                <w:rPr>
-                                  <w:rFonts w:hint="eastAsia"/>
-                                </w:rPr>
                               </w:pPr>
                               <w:r>
                                 <w:t>S</w:t>
@@ -11605,9 +11590,6 @@
                             <w:p>
                               <w:pPr>
                                 <w:jc w:val="center"/>
-                                <w:rPr>
-                                  <w:rFonts w:hint="eastAsia"/>
-                                </w:rPr>
                               </w:pPr>
                               <w:r>
                                 <w:rPr>
@@ -11658,9 +11640,6 @@
                             <w:p>
                               <w:pPr>
                                 <w:jc w:val="center"/>
-                                <w:rPr>
-                                  <w:rFonts w:hint="eastAsia"/>
-                                </w:rPr>
                               </w:pPr>
                               <w:r>
                                 <w:rPr>
@@ -11711,9 +11690,6 @@
                             <w:p>
                               <w:pPr>
                                 <w:jc w:val="center"/>
-                                <w:rPr>
-                                  <w:rFonts w:hint="eastAsia"/>
-                                </w:rPr>
                               </w:pPr>
                               <w:r>
                                 <w:rPr>
@@ -11868,9 +11844,6 @@
                             <w:p>
                               <w:pPr>
                                 <w:jc w:val="center"/>
-                                <w:rPr>
-                                  <w:rFonts w:hint="eastAsia"/>
-                                </w:rPr>
                               </w:pPr>
                               <w:r>
                                 <w:rPr>
@@ -11919,9 +11892,6 @@
                             <w:p>
                               <w:pPr>
                                 <w:jc w:val="center"/>
-                                <w:rPr>
-                                  <w:rFonts w:hint="eastAsia"/>
-                                </w:rPr>
                               </w:pPr>
                               <w:r>
                                 <w:rPr>
@@ -12099,9 +12069,6 @@
                             <w:p>
                               <w:pPr>
                                 <w:jc w:val="center"/>
-                                <w:rPr>
-                                  <w:rFonts w:hint="eastAsia"/>
-                                </w:rPr>
                               </w:pPr>
                               <w:r>
                                 <w:t>A</w:t>
@@ -12155,9 +12122,6 @@
                             <w:p>
                               <w:pPr>
                                 <w:jc w:val="center"/>
-                                <w:rPr>
-                                  <w:rFonts w:hint="eastAsia"/>
-                                </w:rPr>
                               </w:pPr>
                               <w:r>
                                 <w:rPr>
@@ -12328,9 +12292,6 @@
                       <w:p>
                         <w:pPr>
                           <w:jc w:val="center"/>
-                          <w:rPr>
-                            <w:rFonts w:hint="eastAsia"/>
-                          </w:rPr>
                         </w:pPr>
                         <w:r>
                           <w:t>S</w:t>
@@ -12357,9 +12318,6 @@
                       <w:p>
                         <w:pPr>
                           <w:jc w:val="center"/>
-                          <w:rPr>
-                            <w:rFonts w:hint="eastAsia"/>
-                          </w:rPr>
                         </w:pPr>
                         <w:r>
                           <w:t>S</w:t>
@@ -12380,9 +12338,6 @@
                       <w:p>
                         <w:pPr>
                           <w:jc w:val="center"/>
-                          <w:rPr>
-                            <w:rFonts w:hint="eastAsia"/>
-                          </w:rPr>
                         </w:pPr>
                         <w:r>
                           <w:t>S</w:t>
@@ -12421,9 +12376,6 @@
                       <w:p>
                         <w:pPr>
                           <w:jc w:val="center"/>
-                          <w:rPr>
-                            <w:rFonts w:hint="eastAsia"/>
-                          </w:rPr>
                         </w:pPr>
                         <w:r>
                           <w:rPr>
@@ -12441,9 +12393,6 @@
                       <w:p>
                         <w:pPr>
                           <w:jc w:val="center"/>
-                          <w:rPr>
-                            <w:rFonts w:hint="eastAsia"/>
-                          </w:rPr>
                         </w:pPr>
                         <w:r>
                           <w:rPr>
@@ -12461,9 +12410,6 @@
                       <w:p>
                         <w:pPr>
                           <w:jc w:val="center"/>
-                          <w:rPr>
-                            <w:rFonts w:hint="eastAsia"/>
-                          </w:rPr>
                         </w:pPr>
                         <w:r>
                           <w:rPr>
@@ -12490,9 +12436,6 @@
                       <w:p>
                         <w:pPr>
                           <w:jc w:val="center"/>
-                          <w:rPr>
-                            <w:rFonts w:hint="eastAsia"/>
-                          </w:rPr>
                         </w:pPr>
                         <w:r>
                           <w:rPr>
@@ -12510,9 +12453,6 @@
                       <w:p>
                         <w:pPr>
                           <w:jc w:val="center"/>
-                          <w:rPr>
-                            <w:rFonts w:hint="eastAsia"/>
-                          </w:rPr>
                         </w:pPr>
                         <w:r>
                           <w:rPr>
@@ -12540,9 +12480,6 @@
                       <w:p>
                         <w:pPr>
                           <w:jc w:val="center"/>
-                          <w:rPr>
-                            <w:rFonts w:hint="eastAsia"/>
-                          </w:rPr>
                         </w:pPr>
                         <w:r>
                           <w:t>A</w:t>
@@ -12563,9 +12500,6 @@
                       <w:p>
                         <w:pPr>
                           <w:jc w:val="center"/>
-                          <w:rPr>
-                            <w:rFonts w:hint="eastAsia"/>
-                          </w:rPr>
                         </w:pPr>
                         <w:r>
                           <w:rPr>
@@ -12599,9 +12533,6 @@
     <w:p>
       <w:pPr>
         <w:pStyle w:val="3"/>
-        <w:rPr>
-          <w:rFonts w:hint="eastAsia"/>
-        </w:rPr>
       </w:pPr>
       <w:r>
         <w:rPr>
@@ -12653,11 +12584,6 @@
       </w:r>
     </w:p>
     <w:p>
-      <w:pPr>
-        <w:rPr>
-          <w:rFonts w:hint="eastAsia"/>
-        </w:rPr>
-      </w:pPr>
       <w:r>
         <w:rPr>
           <w:rFonts w:hint="eastAsia"/>
@@ -14214,8 +14140,1421 @@
         </mc:AlternateContent>
       </w:r>
     </w:p>
+    <w:p/>
+    <w:p>
+      <w:pPr>
+        <w:pStyle w:val="3"/>
+      </w:pPr>
+      <w:r>
+        <w:rPr>
+          <w:rFonts w:hint="eastAsia"/>
+        </w:rPr>
+        <w:t xml:space="preserve">2.5.2. </w:t>
+      </w:r>
+      <w:proofErr w:type="spellStart"/>
+      <w:r>
+        <w:rPr>
+          <w:rFonts w:hint="eastAsia"/>
+        </w:rPr>
+        <w:t>Replayer</w:t>
+      </w:r>
+      <w:proofErr w:type="spellEnd"/>
+      <w:r>
+        <w:rPr>
+          <w:rFonts w:hint="eastAsia"/>
+        </w:rPr>
+        <w:t>模块设计</w:t>
+      </w:r>
+    </w:p>
+    <w:p>
+      <w:r>
+        <w:tab/>
+      </w:r>
+      <w:proofErr w:type="spellStart"/>
+      <w:r>
+        <w:rPr>
+          <w:rFonts w:hint="eastAsia"/>
+        </w:rPr>
+        <w:t>Replayer</w:t>
+      </w:r>
+      <w:proofErr w:type="spellEnd"/>
+      <w:r>
+        <w:rPr>
+          <w:rFonts w:hint="eastAsia"/>
+        </w:rPr>
+        <w:t>模块是用来重放</w:t>
+      </w:r>
+      <w:r>
+        <w:rPr>
+          <w:rFonts w:hint="eastAsia"/>
+        </w:rPr>
+        <w:t>AI</w:t>
+      </w:r>
+      <w:r>
+        <w:rPr>
+          <w:rFonts w:hint="eastAsia"/>
+        </w:rPr>
+        <w:t>提取出来的消息的。首先我们的服务端通过控制客户端记录用户的所有的消息，这些消息是会做噪音筛选的，如果相同的消息超过了</w:t>
+      </w:r>
+      <w:r>
+        <w:rPr>
+          <w:rFonts w:hint="eastAsia"/>
+        </w:rPr>
+        <w:t>10</w:t>
+      </w:r>
+      <w:r>
+        <w:rPr>
+          <w:rFonts w:hint="eastAsia"/>
+        </w:rPr>
+        <w:t>条，那么我们不会再记录这条消息了。然后</w:t>
+      </w:r>
+      <w:r>
+        <w:rPr>
+          <w:rFonts w:hint="eastAsia"/>
+        </w:rPr>
+        <w:t>10</w:t>
+      </w:r>
+      <w:r>
+        <w:rPr>
+          <w:rFonts w:hint="eastAsia"/>
+        </w:rPr>
+        <w:t>秒钟中，把这些消息永久到文件中，然后这个文件会在</w:t>
+      </w:r>
+      <w:r>
+        <w:rPr>
+          <w:rFonts w:hint="eastAsia"/>
+        </w:rPr>
+        <w:t>20</w:t>
+      </w:r>
+      <w:r>
+        <w:rPr>
+          <w:rFonts w:hint="eastAsia"/>
+        </w:rPr>
+        <w:t>秒后喂给</w:t>
+      </w:r>
+      <w:r>
+        <w:rPr>
+          <w:rFonts w:hint="eastAsia"/>
+        </w:rPr>
+        <w:t>AI</w:t>
+      </w:r>
+      <w:r>
+        <w:rPr>
+          <w:rFonts w:hint="eastAsia"/>
+        </w:rPr>
+        <w:t>，然后会提取出这个文件里面重要的</w:t>
+      </w:r>
+      <w:r>
+        <w:rPr>
+          <w:rFonts w:hint="eastAsia"/>
+        </w:rPr>
+        <w:t>msg</w:t>
+      </w:r>
+      <w:r>
+        <w:rPr>
+          <w:rFonts w:hint="eastAsia"/>
+        </w:rPr>
+        <w:t>，</w:t>
+      </w:r>
+      <w:r>
+        <w:rPr>
+          <w:rFonts w:hint="eastAsia"/>
+        </w:rPr>
+        <w:t>当</w:t>
+      </w:r>
+      <w:r>
+        <w:rPr>
+          <w:rFonts w:hint="eastAsia"/>
+        </w:rPr>
+        <w:t>AI</w:t>
+      </w:r>
+      <w:r>
+        <w:rPr>
+          <w:rFonts w:hint="eastAsia"/>
+        </w:rPr>
+        <w:t>完成提取</w:t>
+      </w:r>
+      <w:r>
+        <w:rPr>
+          <w:rFonts w:hint="eastAsia"/>
+        </w:rPr>
+        <w:t>msg</w:t>
+      </w:r>
+      <w:r>
+        <w:rPr>
+          <w:rFonts w:hint="eastAsia"/>
+        </w:rPr>
+        <w:t>的操作之后，我们会让</w:t>
+      </w:r>
+      <w:r>
+        <w:rPr>
+          <w:rFonts w:hint="eastAsia"/>
+        </w:rPr>
+        <w:t>AI</w:t>
+      </w:r>
+      <w:r>
+        <w:rPr>
+          <w:rFonts w:hint="eastAsia"/>
+        </w:rPr>
+        <w:t>发一条</w:t>
+      </w:r>
+      <w:r>
+        <w:rPr>
+          <w:rFonts w:hint="eastAsia"/>
+        </w:rPr>
+        <w:t>done</w:t>
+      </w:r>
+      <w:r>
+        <w:rPr>
+          <w:rFonts w:hint="eastAsia"/>
+        </w:rPr>
+        <w:t>的消息到</w:t>
+      </w:r>
+      <w:proofErr w:type="spellStart"/>
+      <w:r>
+        <w:rPr>
+          <w:rFonts w:hint="eastAsia"/>
+        </w:rPr>
+        <w:t>BinAFLServer</w:t>
+      </w:r>
+      <w:proofErr w:type="spellEnd"/>
+      <w:r>
+        <w:rPr>
+          <w:rFonts w:hint="eastAsia"/>
+        </w:rPr>
+        <w:t>中，这个健壮性还是不够强，</w:t>
+      </w:r>
+      <w:r>
+        <w:rPr>
+          <w:rFonts w:hint="eastAsia"/>
+        </w:rPr>
+        <w:t>或许可以考虑在</w:t>
+      </w:r>
+      <w:r>
+        <w:rPr>
+          <w:rFonts w:hint="eastAsia"/>
+        </w:rPr>
+        <w:t>write</w:t>
+      </w:r>
+      <w:r>
+        <w:rPr>
+          <w:rFonts w:hint="eastAsia"/>
+        </w:rPr>
+        <w:t>之后，直接发送</w:t>
+      </w:r>
+      <w:r>
+        <w:rPr>
+          <w:rFonts w:hint="eastAsia"/>
+        </w:rPr>
+        <w:t>done</w:t>
+      </w:r>
+      <w:r>
+        <w:rPr>
+          <w:rFonts w:hint="eastAsia"/>
+        </w:rPr>
+        <w:t>的消息，不用</w:t>
+      </w:r>
+      <w:r>
+        <w:rPr>
+          <w:rFonts w:hint="eastAsia"/>
+        </w:rPr>
+        <w:t>AI</w:t>
+      </w:r>
+      <w:r>
+        <w:rPr>
+          <w:rFonts w:hint="eastAsia"/>
+        </w:rPr>
+        <w:t>去发是不是好一些？</w:t>
+      </w:r>
+      <w:r>
+        <w:rPr>
+          <w:rFonts w:hint="eastAsia"/>
+        </w:rPr>
+        <w:t>然后我们会尝试重放</w:t>
+      </w:r>
+      <w:r>
+        <w:rPr>
+          <w:rFonts w:hint="eastAsia"/>
+        </w:rPr>
+        <w:t>msg</w:t>
+      </w:r>
+      <w:r>
+        <w:rPr>
+          <w:rFonts w:hint="eastAsia"/>
+        </w:rPr>
+        <w:t>，每次重放</w:t>
+      </w:r>
+      <w:r>
+        <w:rPr>
+          <w:rFonts w:hint="eastAsia"/>
+        </w:rPr>
+        <w:t>msg</w:t>
+      </w:r>
+      <w:r>
+        <w:rPr>
+          <w:rFonts w:hint="eastAsia"/>
+        </w:rPr>
+        <w:t>之后</w:t>
+      </w:r>
+      <w:r>
+        <w:rPr>
+          <w:rFonts w:hint="eastAsia"/>
+        </w:rPr>
+        <w:t>（没有做</w:t>
+      </w:r>
+      <w:proofErr w:type="spellStart"/>
+      <w:r>
+        <w:rPr>
+          <w:rFonts w:hint="eastAsia"/>
+        </w:rPr>
+        <w:t>hwnd</w:t>
+      </w:r>
+      <w:proofErr w:type="spellEnd"/>
+      <w:r>
+        <w:rPr>
+          <w:rFonts w:hint="eastAsia"/>
+        </w:rPr>
+        <w:t>是否还存在的检查）</w:t>
+      </w:r>
+      <w:r>
+        <w:rPr>
+          <w:rFonts w:hint="eastAsia"/>
+        </w:rPr>
+        <w:t>，都会问询一下</w:t>
+      </w:r>
+      <w:r>
+        <w:rPr>
+          <w:rFonts w:hint="eastAsia"/>
+        </w:rPr>
+        <w:t>用户，如果这个消息成功激活了用户想要的功能，那么就会被加入到消息库中，作为重放消息的依据。</w:t>
+      </w:r>
+    </w:p>
+    <w:p>
+      <w:pPr>
+        <w:rPr>
+          <w:rFonts w:hint="eastAsia"/>
+        </w:rPr>
+      </w:pPr>
+      <w:r>
+        <w:rPr>
+          <w:rFonts w:hint="eastAsia"/>
+          <w:noProof/>
+        </w:rPr>
+        <mc:AlternateContent>
+          <mc:Choice Requires="wpc">
+            <w:drawing>
+              <wp:inline distT="0" distB="0" distL="0" distR="0" wp14:anchorId="60232E8F" wp14:editId="5F29E2E2">
+                <wp:extent cx="5486400" cy="2412749"/>
+                <wp:effectExtent l="0" t="0" r="0" b="6985"/>
+                <wp:docPr id="532487703" name="画布 105"/>
+                <wp:cNvGraphicFramePr>
+                  <a:graphicFrameLocks xmlns:a="http://schemas.openxmlformats.org/drawingml/2006/main" noChangeAspect="1"/>
+                </wp:cNvGraphicFramePr>
+                <a:graphic xmlns:a="http://schemas.openxmlformats.org/drawingml/2006/main">
+                  <a:graphicData uri="http://schemas.microsoft.com/office/word/2010/wordprocessingCanvas">
+                    <wpc:wpc>
+                      <wpc:bg>
+                        <a:solidFill>
+                          <a:prstClr val="white"/>
+                        </a:solidFill>
+                      </wpc:bg>
+                      <wpc:whole/>
+                      <wps:wsp>
+                        <wps:cNvPr id="140608933" name="矩形 140608933"/>
+                        <wps:cNvSpPr/>
+                        <wps:spPr>
+                          <a:xfrm>
+                            <a:off x="180000" y="180000"/>
+                            <a:ext cx="692150" cy="381000"/>
+                          </a:xfrm>
+                          <a:prstGeom prst="rect">
+                            <a:avLst/>
+                          </a:prstGeom>
+                          <a:ln w="9525"/>
+                        </wps:spPr>
+                        <wps:style>
+                          <a:lnRef idx="2">
+                            <a:schemeClr val="dk1"/>
+                          </a:lnRef>
+                          <a:fillRef idx="1">
+                            <a:schemeClr val="lt1"/>
+                          </a:fillRef>
+                          <a:effectRef idx="0">
+                            <a:schemeClr val="dk1"/>
+                          </a:effectRef>
+                          <a:fontRef idx="minor">
+                            <a:schemeClr val="dk1"/>
+                          </a:fontRef>
+                        </wps:style>
+                        <wps:txbx>
+                          <w:txbxContent>
+                            <w:p>
+                              <w:pPr>
+                                <w:jc w:val="center"/>
+                                <w:rPr>
+                                  <w:rFonts w:cs="Times New Roman"/>
+                                  <w:szCs w:val="21"/>
+                                </w:rPr>
+                              </w:pPr>
+                              <w:r>
+                                <w:rPr>
+                                  <w:rFonts w:cs="Times New Roman"/>
+                                  <w:szCs w:val="21"/>
+                                </w:rPr>
+                                <w:t>Program</w:t>
+                              </w:r>
+                            </w:p>
+                          </w:txbxContent>
+                        </wps:txbx>
+                        <wps:bodyPr rot="0" spcFirstLastPara="0" vert="horz" wrap="square" lIns="91440" tIns="45720" rIns="91440" bIns="45720" numCol="1" spcCol="0" rtlCol="0" fromWordArt="0" anchor="ctr" anchorCtr="0" forceAA="0" compatLnSpc="1">
+                          <a:prstTxWarp prst="textNoShape">
+                            <a:avLst/>
+                          </a:prstTxWarp>
+                          <a:noAutofit/>
+                        </wps:bodyPr>
+                      </wps:wsp>
+                      <pic:pic xmlns:pic="http://schemas.openxmlformats.org/drawingml/2006/picture">
+                        <pic:nvPicPr>
+                          <pic:cNvPr id="971332023" name="图形 971332023" descr="用户"/>
+                          <pic:cNvPicPr>
+                            <a:picLocks noChangeAspect="1"/>
+                          </pic:cNvPicPr>
+                        </pic:nvPicPr>
+                        <pic:blipFill>
+                          <a:blip r:embed="rId12">
+                            <a:extLst>
+                              <a:ext uri="{96DAC541-7B7A-43D3-8B79-37D633B846F1}">
+                                <asvg:svgBlip xmlns:asvg="http://schemas.microsoft.com/office/drawing/2016/SVG/main" r:embed="rId13"/>
+                              </a:ext>
+                            </a:extLst>
+                          </a:blip>
+                          <a:stretch>
+                            <a:fillRect/>
+                          </a:stretch>
+                        </pic:blipFill>
+                        <pic:spPr>
+                          <a:xfrm>
+                            <a:off x="439607" y="1214998"/>
+                            <a:ext cx="274060" cy="274060"/>
+                          </a:xfrm>
+                          <a:prstGeom prst="rect">
+                            <a:avLst/>
+                          </a:prstGeom>
+                        </pic:spPr>
+                      </pic:pic>
+                      <wps:wsp>
+                        <wps:cNvPr id="1022462747" name="直接箭头连接符 1022462747"/>
+                        <wps:cNvCnPr>
+                          <a:stCxn id="971332023" idx="0"/>
+                          <a:endCxn id="140608933" idx="2"/>
+                        </wps:cNvCnPr>
+                        <wps:spPr>
+                          <a:xfrm flipH="1" flipV="1">
+                            <a:off x="526075" y="561000"/>
+                            <a:ext cx="50562" cy="653998"/>
+                          </a:xfrm>
+                          <a:prstGeom prst="straightConnector1">
+                            <a:avLst/>
+                          </a:prstGeom>
+                          <a:ln>
+                            <a:tailEnd type="triangle"/>
+                          </a:ln>
+                        </wps:spPr>
+                        <wps:style>
+                          <a:lnRef idx="1">
+                            <a:schemeClr val="dk1"/>
+                          </a:lnRef>
+                          <a:fillRef idx="0">
+                            <a:schemeClr val="dk1"/>
+                          </a:fillRef>
+                          <a:effectRef idx="0">
+                            <a:schemeClr val="dk1"/>
+                          </a:effectRef>
+                          <a:fontRef idx="minor">
+                            <a:schemeClr val="tx1"/>
+                          </a:fontRef>
+                        </wps:style>
+                        <wps:bodyPr/>
+                      </wps:wsp>
+                      <wps:wsp>
+                        <wps:cNvPr id="154430856" name="矩形 154430856"/>
+                        <wps:cNvSpPr/>
+                        <wps:spPr>
+                          <a:xfrm>
+                            <a:off x="180000" y="775949"/>
+                            <a:ext cx="702056" cy="265199"/>
+                          </a:xfrm>
+                          <a:prstGeom prst="rect">
+                            <a:avLst/>
+                          </a:prstGeom>
+                          <a:solidFill>
+                            <a:schemeClr val="bg1"/>
+                          </a:solidFill>
+                          <a:ln w="9525" cap="flat" cmpd="sng" algn="ctr">
+                            <a:solidFill>
+                              <a:schemeClr val="bg1"/>
+                            </a:solidFill>
+                            <a:prstDash val="solid"/>
+                            <a:round/>
+                            <a:headEnd type="none" w="med" len="med"/>
+                            <a:tailEnd type="none" w="med" len="med"/>
+                          </a:ln>
+                        </wps:spPr>
+                        <wps:style>
+                          <a:lnRef idx="0">
+                            <a:scrgbClr r="0" g="0" b="0"/>
+                          </a:lnRef>
+                          <a:fillRef idx="0">
+                            <a:scrgbClr r="0" g="0" b="0"/>
+                          </a:fillRef>
+                          <a:effectRef idx="0">
+                            <a:scrgbClr r="0" g="0" b="0"/>
+                          </a:effectRef>
+                          <a:fontRef idx="minor">
+                            <a:schemeClr val="dk1"/>
+                          </a:fontRef>
+                        </wps:style>
+                        <wps:txbx>
+                          <w:txbxContent>
+                            <w:p>
+                              <w:pPr>
+                                <w:jc w:val="center"/>
+                                <w:rPr>
+                                  <w:rFonts w:cs="Times New Roman"/>
+                                  <w:szCs w:val="21"/>
+                                </w:rPr>
+                              </w:pPr>
+                              <w:r>
+                                <w:rPr>
+                                  <w:rFonts w:cs="Times New Roman"/>
+                                  <w:szCs w:val="21"/>
+                                </w:rPr>
+                                <w:t>O</w:t>
+                              </w:r>
+                              <w:r>
+                                <w:rPr>
+                                  <w:rFonts w:cs="Times New Roman" w:hint="eastAsia"/>
+                                  <w:szCs w:val="21"/>
+                                </w:rPr>
+                                <w:t>perate</w:t>
+                              </w:r>
+                            </w:p>
+                            <w:p>
+                              <w:pPr>
+                                <w:jc w:val="center"/>
+                                <w:rPr>
+                                  <w:rFonts w:cs="Times New Roman" w:hint="eastAsia"/>
+                                  <w:szCs w:val="21"/>
+                                </w:rPr>
+                              </w:pPr>
+                            </w:p>
+                          </w:txbxContent>
+                        </wps:txbx>
+                        <wps:bodyPr rot="0" spcFirstLastPara="0" vert="horz" wrap="square" lIns="91440" tIns="45720" rIns="91440" bIns="45720" numCol="1" spcCol="0" rtlCol="0" fromWordArt="0" anchor="ctr" anchorCtr="0" forceAA="0" compatLnSpc="1">
+                          <a:prstTxWarp prst="textNoShape">
+                            <a:avLst/>
+                          </a:prstTxWarp>
+                          <a:noAutofit/>
+                        </wps:bodyPr>
+                      </wps:wsp>
+                      <wps:wsp>
+                        <wps:cNvPr id="1488863220" name="矩形 1488863220"/>
+                        <wps:cNvSpPr/>
+                        <wps:spPr>
+                          <a:xfrm>
+                            <a:off x="2301528" y="166443"/>
+                            <a:ext cx="692150" cy="381000"/>
+                          </a:xfrm>
+                          <a:prstGeom prst="rect">
+                            <a:avLst/>
+                          </a:prstGeom>
+                          <a:ln w="9525"/>
+                        </wps:spPr>
+                        <wps:style>
+                          <a:lnRef idx="2">
+                            <a:schemeClr val="dk1"/>
+                          </a:lnRef>
+                          <a:fillRef idx="1">
+                            <a:schemeClr val="lt1"/>
+                          </a:fillRef>
+                          <a:effectRef idx="0">
+                            <a:schemeClr val="dk1"/>
+                          </a:effectRef>
+                          <a:fontRef idx="minor">
+                            <a:schemeClr val="dk1"/>
+                          </a:fontRef>
+                        </wps:style>
+                        <wps:txbx>
+                          <w:txbxContent>
+                            <w:p>
+                              <w:pPr>
+                                <w:jc w:val="center"/>
+                                <w:rPr>
+                                  <w:rFonts w:cs="Times New Roman" w:hint="eastAsia"/>
+                                  <w:szCs w:val="21"/>
+                                </w:rPr>
+                              </w:pPr>
+                              <w:r>
+                                <w:rPr>
+                                  <w:rFonts w:cs="Times New Roman" w:hint="eastAsia"/>
+                                  <w:szCs w:val="21"/>
+                                </w:rPr>
+                                <w:t>Msg</w:t>
+                              </w:r>
+                            </w:p>
+                          </w:txbxContent>
+                        </wps:txbx>
+                        <wps:bodyPr rot="0" spcFirstLastPara="0" vert="horz" wrap="square" lIns="91440" tIns="45720" rIns="91440" bIns="45720" numCol="1" spcCol="0" rtlCol="0" fromWordArt="0" anchor="ctr" anchorCtr="0" forceAA="0" compatLnSpc="1">
+                          <a:prstTxWarp prst="textNoShape">
+                            <a:avLst/>
+                          </a:prstTxWarp>
+                          <a:noAutofit/>
+                        </wps:bodyPr>
+                      </wps:wsp>
+                      <wps:wsp>
+                        <wps:cNvPr id="184076198" name="直接箭头连接符 184076198"/>
+                        <wps:cNvCnPr>
+                          <a:stCxn id="140608933" idx="3"/>
+                          <a:endCxn id="1488863220" idx="1"/>
+                        </wps:cNvCnPr>
+                        <wps:spPr>
+                          <a:xfrm flipV="1">
+                            <a:off x="872150" y="356887"/>
+                            <a:ext cx="1429378" cy="13554"/>
+                          </a:xfrm>
+                          <a:prstGeom prst="straightConnector1">
+                            <a:avLst/>
+                          </a:prstGeom>
+                          <a:ln>
+                            <a:tailEnd type="triangle"/>
+                          </a:ln>
+                        </wps:spPr>
+                        <wps:style>
+                          <a:lnRef idx="1">
+                            <a:schemeClr val="dk1"/>
+                          </a:lnRef>
+                          <a:fillRef idx="0">
+                            <a:schemeClr val="dk1"/>
+                          </a:fillRef>
+                          <a:effectRef idx="0">
+                            <a:schemeClr val="dk1"/>
+                          </a:effectRef>
+                          <a:fontRef idx="minor">
+                            <a:schemeClr val="tx1"/>
+                          </a:fontRef>
+                        </wps:style>
+                        <wps:bodyPr/>
+                      </wps:wsp>
+                      <wps:wsp>
+                        <wps:cNvPr id="862336997" name="矩形 862336997"/>
+                        <wps:cNvSpPr/>
+                        <wps:spPr>
+                          <a:xfrm>
+                            <a:off x="1070165" y="202633"/>
+                            <a:ext cx="963930" cy="266700"/>
+                          </a:xfrm>
+                          <a:prstGeom prst="rect">
+                            <a:avLst/>
+                          </a:prstGeom>
+                          <a:solidFill>
+                            <a:schemeClr val="bg1"/>
+                          </a:solidFill>
+                          <a:ln w="9525" cap="flat" cmpd="sng" algn="ctr">
+                            <a:solidFill>
+                              <a:schemeClr val="bg1"/>
+                            </a:solidFill>
+                            <a:prstDash val="solid"/>
+                            <a:round/>
+                            <a:headEnd type="none" w="med" len="med"/>
+                            <a:tailEnd type="none" w="med" len="med"/>
+                          </a:ln>
+                        </wps:spPr>
+                        <wps:style>
+                          <a:lnRef idx="0">
+                            <a:scrgbClr r="0" g="0" b="0"/>
+                          </a:lnRef>
+                          <a:fillRef idx="0">
+                            <a:scrgbClr r="0" g="0" b="0"/>
+                          </a:fillRef>
+                          <a:effectRef idx="0">
+                            <a:scrgbClr r="0" g="0" b="0"/>
+                          </a:effectRef>
+                          <a:fontRef idx="minor">
+                            <a:schemeClr val="dk1"/>
+                          </a:fontRef>
+                        </wps:style>
+                        <wps:txbx>
+                          <w:txbxContent>
+                            <w:p>
+                              <w:pPr>
+                                <w:jc w:val="center"/>
+                                <w:rPr>
+                                  <w:rFonts w:cs="Times New Roman"/>
+                                  <w:szCs w:val="21"/>
+                                </w:rPr>
+                              </w:pPr>
+                              <w:r>
+                                <w:rPr>
+                                  <w:rFonts w:cs="Times New Roman"/>
+                                  <w:szCs w:val="21"/>
+                                </w:rPr>
+                                <w:t>noise filtering</w:t>
+                              </w:r>
+                            </w:p>
+                          </w:txbxContent>
+                        </wps:txbx>
+                        <wps:bodyPr rot="0" spcFirstLastPara="0" vert="horz" wrap="square" lIns="91440" tIns="45720" rIns="91440" bIns="45720" numCol="1" spcCol="0" rtlCol="0" fromWordArt="0" anchor="ctr" anchorCtr="0" forceAA="0" compatLnSpc="1">
+                          <a:prstTxWarp prst="textNoShape">
+                            <a:avLst/>
+                          </a:prstTxWarp>
+                          <a:noAutofit/>
+                        </wps:bodyPr>
+                      </wps:wsp>
+                      <pic:pic xmlns:pic="http://schemas.openxmlformats.org/drawingml/2006/picture">
+                        <pic:nvPicPr>
+                          <pic:cNvPr id="788641910" name="图形 788641910" descr="机器人"/>
+                          <pic:cNvPicPr>
+                            <a:picLocks noChangeAspect="1"/>
+                          </pic:cNvPicPr>
+                        </pic:nvPicPr>
+                        <pic:blipFill>
+                          <a:blip r:embed="rId14">
+                            <a:extLst>
+                              <a:ext uri="{96DAC541-7B7A-43D3-8B79-37D633B846F1}">
+                                <asvg:svgBlip xmlns:asvg="http://schemas.microsoft.com/office/drawing/2016/SVG/main" r:embed="rId15"/>
+                              </a:ext>
+                            </a:extLst>
+                          </a:blip>
+                          <a:stretch>
+                            <a:fillRect/>
+                          </a:stretch>
+                        </pic:blipFill>
+                        <pic:spPr>
+                          <a:xfrm>
+                            <a:off x="3781005" y="193548"/>
+                            <a:ext cx="328381" cy="328381"/>
+                          </a:xfrm>
+                          <a:prstGeom prst="rect">
+                            <a:avLst/>
+                          </a:prstGeom>
+                        </pic:spPr>
+                      </pic:pic>
+                      <wps:wsp>
+                        <wps:cNvPr id="560569255" name="直接箭头连接符 560569255"/>
+                        <wps:cNvCnPr>
+                          <a:stCxn id="1488863220" idx="3"/>
+                          <a:endCxn id="788641910" idx="1"/>
+                        </wps:cNvCnPr>
+                        <wps:spPr>
+                          <a:xfrm>
+                            <a:off x="2993678" y="356943"/>
+                            <a:ext cx="787327" cy="796"/>
+                          </a:xfrm>
+                          <a:prstGeom prst="straightConnector1">
+                            <a:avLst/>
+                          </a:prstGeom>
+                          <a:ln>
+                            <a:tailEnd type="triangle"/>
+                          </a:ln>
+                        </wps:spPr>
+                        <wps:style>
+                          <a:lnRef idx="1">
+                            <a:schemeClr val="dk1"/>
+                          </a:lnRef>
+                          <a:fillRef idx="0">
+                            <a:schemeClr val="dk1"/>
+                          </a:fillRef>
+                          <a:effectRef idx="0">
+                            <a:schemeClr val="dk1"/>
+                          </a:effectRef>
+                          <a:fontRef idx="minor">
+                            <a:schemeClr val="tx1"/>
+                          </a:fontRef>
+                        </wps:style>
+                        <wps:bodyPr/>
+                      </wps:wsp>
+                      <wps:wsp>
+                        <wps:cNvPr id="358111895" name="矩形 358111895"/>
+                        <wps:cNvSpPr/>
+                        <wps:spPr>
+                          <a:xfrm>
+                            <a:off x="4281840" y="979747"/>
+                            <a:ext cx="692150" cy="381000"/>
+                          </a:xfrm>
+                          <a:prstGeom prst="rect">
+                            <a:avLst/>
+                          </a:prstGeom>
+                          <a:ln w="9525"/>
+                        </wps:spPr>
+                        <wps:style>
+                          <a:lnRef idx="2">
+                            <a:schemeClr val="dk1"/>
+                          </a:lnRef>
+                          <a:fillRef idx="1">
+                            <a:schemeClr val="lt1"/>
+                          </a:fillRef>
+                          <a:effectRef idx="0">
+                            <a:schemeClr val="dk1"/>
+                          </a:effectRef>
+                          <a:fontRef idx="minor">
+                            <a:schemeClr val="dk1"/>
+                          </a:fontRef>
+                        </wps:style>
+                        <wps:txbx>
+                          <w:txbxContent>
+                            <w:p>
+                              <w:pPr>
+                                <w:jc w:val="center"/>
+                                <w:rPr>
+                                  <w:rFonts w:cs="Times New Roman" w:hint="eastAsia"/>
+                                  <w:szCs w:val="21"/>
+                                </w:rPr>
+                              </w:pPr>
+                              <w:proofErr w:type="spellStart"/>
+                              <w:r>
+                                <w:rPr>
+                                  <w:rFonts w:cs="Times New Roman" w:hint="eastAsia"/>
+                                  <w:szCs w:val="21"/>
+                                </w:rPr>
+                                <w:t>CoreMsg</w:t>
+                              </w:r>
+                              <w:proofErr w:type="spellEnd"/>
+                            </w:p>
+                          </w:txbxContent>
+                        </wps:txbx>
+                        <wps:bodyPr rot="0" spcFirstLastPara="0" vert="horz" wrap="square" lIns="91440" tIns="45720" rIns="91440" bIns="45720" numCol="1" spcCol="0" rtlCol="0" fromWordArt="0" anchor="ctr" anchorCtr="0" forceAA="0" compatLnSpc="1">
+                          <a:prstTxWarp prst="textNoShape">
+                            <a:avLst/>
+                          </a:prstTxWarp>
+                          <a:noAutofit/>
+                        </wps:bodyPr>
+                      </wps:wsp>
+                      <wps:wsp>
+                        <wps:cNvPr id="960266700" name="直接箭头连接符 960266700"/>
+                        <wps:cNvCnPr>
+                          <a:stCxn id="788641910" idx="2"/>
+                          <a:endCxn id="358111895" idx="0"/>
+                        </wps:cNvCnPr>
+                        <wps:spPr>
+                          <a:xfrm>
+                            <a:off x="3945196" y="521929"/>
+                            <a:ext cx="682719" cy="457818"/>
+                          </a:xfrm>
+                          <a:prstGeom prst="straightConnector1">
+                            <a:avLst/>
+                          </a:prstGeom>
+                          <a:ln>
+                            <a:tailEnd type="triangle"/>
+                          </a:ln>
+                        </wps:spPr>
+                        <wps:style>
+                          <a:lnRef idx="1">
+                            <a:schemeClr val="dk1"/>
+                          </a:lnRef>
+                          <a:fillRef idx="0">
+                            <a:schemeClr val="dk1"/>
+                          </a:fillRef>
+                          <a:effectRef idx="0">
+                            <a:schemeClr val="dk1"/>
+                          </a:effectRef>
+                          <a:fontRef idx="minor">
+                            <a:schemeClr val="tx1"/>
+                          </a:fontRef>
+                        </wps:style>
+                        <wps:bodyPr/>
+                      </wps:wsp>
+                      <wps:wsp>
+                        <wps:cNvPr id="323111746" name="直接箭头连接符 323111746"/>
+                        <wps:cNvCnPr>
+                          <a:stCxn id="358111895" idx="1"/>
+                          <a:endCxn id="971332023" idx="3"/>
+                        </wps:cNvCnPr>
+                        <wps:spPr>
+                          <a:xfrm flipH="1">
+                            <a:off x="713667" y="1170247"/>
+                            <a:ext cx="3568173" cy="181781"/>
+                          </a:xfrm>
+                          <a:prstGeom prst="straightConnector1">
+                            <a:avLst/>
+                          </a:prstGeom>
+                          <a:ln>
+                            <a:tailEnd type="triangle"/>
+                          </a:ln>
+                        </wps:spPr>
+                        <wps:style>
+                          <a:lnRef idx="1">
+                            <a:schemeClr val="dk1"/>
+                          </a:lnRef>
+                          <a:fillRef idx="0">
+                            <a:schemeClr val="dk1"/>
+                          </a:fillRef>
+                          <a:effectRef idx="0">
+                            <a:schemeClr val="dk1"/>
+                          </a:effectRef>
+                          <a:fontRef idx="minor">
+                            <a:schemeClr val="tx1"/>
+                          </a:fontRef>
+                        </wps:style>
+                        <wps:bodyPr/>
+                      </wps:wsp>
+                      <wps:wsp>
+                        <wps:cNvPr id="665214977" name="矩形 665214977"/>
+                        <wps:cNvSpPr/>
+                        <wps:spPr>
+                          <a:xfrm>
+                            <a:off x="3711089" y="573449"/>
+                            <a:ext cx="963930" cy="266700"/>
+                          </a:xfrm>
+                          <a:prstGeom prst="rect">
+                            <a:avLst/>
+                          </a:prstGeom>
+                          <a:solidFill>
+                            <a:schemeClr val="bg1"/>
+                          </a:solidFill>
+                          <a:ln w="9525" cap="flat" cmpd="sng" algn="ctr">
+                            <a:solidFill>
+                              <a:schemeClr val="bg1"/>
+                            </a:solidFill>
+                            <a:prstDash val="solid"/>
+                            <a:round/>
+                            <a:headEnd type="none" w="med" len="med"/>
+                            <a:tailEnd type="none" w="med" len="med"/>
+                          </a:ln>
+                        </wps:spPr>
+                        <wps:style>
+                          <a:lnRef idx="0">
+                            <a:scrgbClr r="0" g="0" b="0"/>
+                          </a:lnRef>
+                          <a:fillRef idx="0">
+                            <a:scrgbClr r="0" g="0" b="0"/>
+                          </a:fillRef>
+                          <a:effectRef idx="0">
+                            <a:scrgbClr r="0" g="0" b="0"/>
+                          </a:effectRef>
+                          <a:fontRef idx="minor">
+                            <a:schemeClr val="dk1"/>
+                          </a:fontRef>
+                        </wps:style>
+                        <wps:txbx>
+                          <w:txbxContent>
+                            <w:p>
+                              <w:pPr>
+                                <w:jc w:val="center"/>
+                                <w:rPr>
+                                  <w:rFonts w:cs="Times New Roman" w:hint="eastAsia"/>
+                                  <w:szCs w:val="21"/>
+                                </w:rPr>
+                              </w:pPr>
+                              <w:proofErr w:type="spellStart"/>
+                              <w:r>
+                                <w:rPr>
+                                  <w:rFonts w:cs="Times New Roman" w:hint="eastAsia"/>
+                                  <w:szCs w:val="21"/>
+                                </w:rPr>
+                                <w:t>Usr</w:t>
+                              </w:r>
+                              <w:proofErr w:type="spellEnd"/>
+                              <w:r>
+                                <w:rPr>
+                                  <w:rFonts w:cs="Times New Roman" w:hint="eastAsia"/>
+                                  <w:szCs w:val="21"/>
+                                </w:rPr>
+                                <w:t xml:space="preserve"> Confirm</w:t>
+                              </w:r>
+                            </w:p>
+                          </w:txbxContent>
+                        </wps:txbx>
+                        <wps:bodyPr rot="0" spcFirstLastPara="0" vert="horz" wrap="square" lIns="91440" tIns="45720" rIns="91440" bIns="45720" numCol="1" spcCol="0" rtlCol="0" fromWordArt="0" anchor="ctr" anchorCtr="0" forceAA="0" compatLnSpc="1">
+                          <a:prstTxWarp prst="textNoShape">
+                            <a:avLst/>
+                          </a:prstTxWarp>
+                          <a:noAutofit/>
+                        </wps:bodyPr>
+                      </wps:wsp>
+                      <wps:wsp>
+                        <wps:cNvPr id="573296081" name="矩形 573296081"/>
+                        <wps:cNvSpPr/>
+                        <wps:spPr>
+                          <a:xfrm>
+                            <a:off x="1977115" y="1818157"/>
+                            <a:ext cx="692150" cy="381000"/>
+                          </a:xfrm>
+                          <a:prstGeom prst="rect">
+                            <a:avLst/>
+                          </a:prstGeom>
+                          <a:ln w="9525"/>
+                        </wps:spPr>
+                        <wps:style>
+                          <a:lnRef idx="2">
+                            <a:schemeClr val="dk1"/>
+                          </a:lnRef>
+                          <a:fillRef idx="1">
+                            <a:schemeClr val="lt1"/>
+                          </a:fillRef>
+                          <a:effectRef idx="0">
+                            <a:schemeClr val="dk1"/>
+                          </a:effectRef>
+                          <a:fontRef idx="minor">
+                            <a:schemeClr val="dk1"/>
+                          </a:fontRef>
+                        </wps:style>
+                        <wps:txbx>
+                          <w:txbxContent>
+                            <w:p>
+                              <w:pPr>
+                                <w:jc w:val="center"/>
+                                <w:rPr>
+                                  <w:rFonts w:cs="Times New Roman" w:hint="eastAsia"/>
+                                  <w:szCs w:val="21"/>
+                                </w:rPr>
+                              </w:pPr>
+                              <w:proofErr w:type="spellStart"/>
+                              <w:r>
+                                <w:rPr>
+                                  <w:rFonts w:cs="Times New Roman" w:hint="eastAsia"/>
+                                  <w:szCs w:val="21"/>
+                                </w:rPr>
+                                <w:t>TrueMsg</w:t>
+                              </w:r>
+                              <w:proofErr w:type="spellEnd"/>
+                            </w:p>
+                          </w:txbxContent>
+                        </wps:txbx>
+                        <wps:bodyPr rot="0" spcFirstLastPara="0" vert="horz" wrap="square" lIns="91440" tIns="45720" rIns="91440" bIns="45720" numCol="1" spcCol="0" rtlCol="0" fromWordArt="0" anchor="ctr" anchorCtr="0" forceAA="0" compatLnSpc="1">
+                          <a:prstTxWarp prst="textNoShape">
+                            <a:avLst/>
+                          </a:prstTxWarp>
+                          <a:noAutofit/>
+                        </wps:bodyPr>
+                      </wps:wsp>
+                      <wps:wsp>
+                        <wps:cNvPr id="885855106" name="直接箭头连接符 885855106"/>
+                        <wps:cNvCnPr>
+                          <a:stCxn id="971332023" idx="2"/>
+                          <a:endCxn id="573296081" idx="1"/>
+                        </wps:cNvCnPr>
+                        <wps:spPr>
+                          <a:xfrm>
+                            <a:off x="576637" y="1489058"/>
+                            <a:ext cx="1400478" cy="519280"/>
+                          </a:xfrm>
+                          <a:prstGeom prst="straightConnector1">
+                            <a:avLst/>
+                          </a:prstGeom>
+                          <a:ln>
+                            <a:tailEnd type="triangle"/>
+                          </a:ln>
+                        </wps:spPr>
+                        <wps:style>
+                          <a:lnRef idx="1">
+                            <a:schemeClr val="dk1"/>
+                          </a:lnRef>
+                          <a:fillRef idx="0">
+                            <a:schemeClr val="dk1"/>
+                          </a:fillRef>
+                          <a:effectRef idx="0">
+                            <a:schemeClr val="dk1"/>
+                          </a:effectRef>
+                          <a:fontRef idx="minor">
+                            <a:schemeClr val="tx1"/>
+                          </a:fontRef>
+                        </wps:style>
+                        <wps:bodyPr/>
+                      </wps:wsp>
+                      <wps:wsp>
+                        <wps:cNvPr id="1716946618" name="连接符: 曲线 1716946618"/>
+                        <wps:cNvCnPr>
+                          <a:stCxn id="573296081" idx="0"/>
+                          <a:endCxn id="573296081" idx="3"/>
+                        </wps:cNvCnPr>
+                        <wps:spPr>
+                          <a:xfrm rot="16200000" flipH="1">
+                            <a:off x="2400977" y="1740370"/>
+                            <a:ext cx="190500" cy="346075"/>
+                          </a:xfrm>
+                          <a:prstGeom prst="curvedConnector4">
+                            <a:avLst>
+                              <a:gd name="adj1" fmla="val -120000"/>
+                              <a:gd name="adj2" fmla="val 166055"/>
+                            </a:avLst>
+                          </a:prstGeom>
+                          <a:ln>
+                            <a:tailEnd type="triangle"/>
+                          </a:ln>
+                        </wps:spPr>
+                        <wps:style>
+                          <a:lnRef idx="1">
+                            <a:schemeClr val="dk1"/>
+                          </a:lnRef>
+                          <a:fillRef idx="0">
+                            <a:schemeClr val="dk1"/>
+                          </a:fillRef>
+                          <a:effectRef idx="0">
+                            <a:schemeClr val="dk1"/>
+                          </a:effectRef>
+                          <a:fontRef idx="minor">
+                            <a:schemeClr val="tx1"/>
+                          </a:fontRef>
+                        </wps:style>
+                        <wps:bodyPr/>
+                      </wps:wsp>
+                      <wps:wsp>
+                        <wps:cNvPr id="229177744" name="矩形 229177744"/>
+                        <wps:cNvSpPr/>
+                        <wps:spPr>
+                          <a:xfrm>
+                            <a:off x="2648139" y="1501147"/>
+                            <a:ext cx="624772" cy="292862"/>
+                          </a:xfrm>
+                          <a:prstGeom prst="rect">
+                            <a:avLst/>
+                          </a:prstGeom>
+                          <a:solidFill>
+                            <a:schemeClr val="bg1"/>
+                          </a:solidFill>
+                          <a:ln w="9525" cap="flat" cmpd="sng" algn="ctr">
+                            <a:solidFill>
+                              <a:schemeClr val="bg1"/>
+                            </a:solidFill>
+                            <a:prstDash val="solid"/>
+                            <a:round/>
+                            <a:headEnd type="none" w="med" len="med"/>
+                            <a:tailEnd type="none" w="med" len="med"/>
+                          </a:ln>
+                        </wps:spPr>
+                        <wps:style>
+                          <a:lnRef idx="0">
+                            <a:scrgbClr r="0" g="0" b="0"/>
+                          </a:lnRef>
+                          <a:fillRef idx="0">
+                            <a:scrgbClr r="0" g="0" b="0"/>
+                          </a:fillRef>
+                          <a:effectRef idx="0">
+                            <a:scrgbClr r="0" g="0" b="0"/>
+                          </a:effectRef>
+                          <a:fontRef idx="minor">
+                            <a:schemeClr val="dk1"/>
+                          </a:fontRef>
+                        </wps:style>
+                        <wps:txbx>
+                          <w:txbxContent>
+                            <w:p>
+                              <w:pPr>
+                                <w:jc w:val="center"/>
+                                <w:rPr>
+                                  <w:rFonts w:cs="Times New Roman" w:hint="eastAsia"/>
+                                  <w:szCs w:val="21"/>
+                                </w:rPr>
+                              </w:pPr>
+                              <w:r>
+                                <w:rPr>
+                                  <w:rFonts w:cs="Times New Roman"/>
+                                  <w:szCs w:val="21"/>
+                                </w:rPr>
+                                <w:t>R</w:t>
+                              </w:r>
+                              <w:r>
+                                <w:rPr>
+                                  <w:rFonts w:cs="Times New Roman" w:hint="eastAsia"/>
+                                  <w:szCs w:val="21"/>
+                                </w:rPr>
+                                <w:t>eply</w:t>
+                              </w:r>
+                            </w:p>
+                          </w:txbxContent>
+                        </wps:txbx>
+                        <wps:bodyPr rot="0" spcFirstLastPara="0" vert="horz" wrap="square" lIns="91440" tIns="45720" rIns="91440" bIns="45720" numCol="1" spcCol="0" rtlCol="0" fromWordArt="0" anchor="ctr" anchorCtr="0" forceAA="0" compatLnSpc="1">
+                          <a:prstTxWarp prst="textNoShape">
+                            <a:avLst/>
+                          </a:prstTxWarp>
+                          <a:noAutofit/>
+                        </wps:bodyPr>
+                      </wps:wsp>
+                    </wpc:wpc>
+                  </a:graphicData>
+                </a:graphic>
+              </wp:inline>
+            </w:drawing>
+          </mc:Choice>
+          <mc:Fallback>
+            <w:pict>
+              <v:group w14:anchorId="60232E8F" id="画布 105" o:spid="_x0000_s1141" editas="canvas" style="width:6in;height:190pt;mso-position-horizontal-relative:char;mso-position-vertical-relative:line" coordsize="54864,24123" o:gfxdata="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">
+                <v:shape id="_x0000_s1142" type="#_x0000_t75" style="position:absolute;width:54864;height:24123;visibility:visible;mso-wrap-style:square" filled="t">
+                  <v:fill o:detectmouseclick="t"/>
+                  <v:path o:connecttype="none"/>
+                </v:shape>
+                <v:rect id="矩形 140608933" o:spid="_x0000_s1143" style="position:absolute;left:1800;top:1800;width:6921;height:3810;visibility:visible;mso-wrap-style:square;v-text-anchor:middle" o:gfxdata="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" fillcolor="white [3201]" strokecolor="black [3200]">
+                  <v:textbox>
+                    <w:txbxContent>
+                      <w:p>
+                        <w:pPr>
+                          <w:jc w:val="center"/>
+                          <w:rPr>
+                            <w:rFonts w:cs="Times New Roman"/>
+                            <w:szCs w:val="21"/>
+                          </w:rPr>
+                        </w:pPr>
+                        <w:r>
+                          <w:rPr>
+                            <w:rFonts w:cs="Times New Roman"/>
+                            <w:szCs w:val="21"/>
+                          </w:rPr>
+                          <w:t>Program</w:t>
+                        </w:r>
+                      </w:p>
+                    </w:txbxContent>
+                  </v:textbox>
+                </v:rect>
+                <v:shape id="图形 971332023" o:spid="_x0000_s1144" type="#_x0000_t75" alt="用户" style="position:absolute;left:4396;top:12149;width:2740;height:2741;visibility:visible;mso-wrap-style:square" o:gfxdata="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">
+                  <v:imagedata r:id="rId16" o:title="用户"/>
+                </v:shape>
+                <v:shape id="直接箭头连接符 1022462747" o:spid="_x0000_s1145" type="#_x0000_t32" style="position:absolute;left:5260;top:5610;width:506;height:6539;flip:x y;visibility:visible;mso-wrap-style:square" o:connectortype="straight" o:gfxdata="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" strokecolor="black [3040]">
+                  <v:stroke endarrow="block"/>
+                </v:shape>
+                <v:rect id="矩形 154430856" o:spid="_x0000_s1146" style="position:absolute;left:1800;top:7759;width:7020;height:2652;visibility:visible;mso-wrap-style:square;v-text-anchor:middle" o:gfxdata="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" fillcolor="white [3212]" strokecolor="white [3212]">
+                  <v:stroke joinstyle="round"/>
+                  <v:textbox>
+                    <w:txbxContent>
+                      <w:p>
+                        <w:pPr>
+                          <w:jc w:val="center"/>
+                          <w:rPr>
+                            <w:rFonts w:cs="Times New Roman"/>
+                            <w:szCs w:val="21"/>
+                          </w:rPr>
+                        </w:pPr>
+                        <w:r>
+                          <w:rPr>
+                            <w:rFonts w:cs="Times New Roman"/>
+                            <w:szCs w:val="21"/>
+                          </w:rPr>
+                          <w:t>O</w:t>
+                        </w:r>
+                        <w:r>
+                          <w:rPr>
+                            <w:rFonts w:cs="Times New Roman" w:hint="eastAsia"/>
+                            <w:szCs w:val="21"/>
+                          </w:rPr>
+                          <w:t>perate</w:t>
+                        </w:r>
+                      </w:p>
+                      <w:p>
+                        <w:pPr>
+                          <w:jc w:val="center"/>
+                          <w:rPr>
+                            <w:rFonts w:cs="Times New Roman" w:hint="eastAsia"/>
+                            <w:szCs w:val="21"/>
+                          </w:rPr>
+                        </w:pPr>
+                      </w:p>
+                    </w:txbxContent>
+                  </v:textbox>
+                </v:rect>
+                <v:rect id="矩形 1488863220" o:spid="_x0000_s1147" style="position:absolute;left:23015;top:1664;width:6921;height:3810;visibility:visible;mso-wrap-style:square;v-text-anchor:middle" o:gfxdata="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" fillcolor="white [3201]" strokecolor="black [3200]">
+                  <v:textbox>
+                    <w:txbxContent>
+                      <w:p>
+                        <w:pPr>
+                          <w:jc w:val="center"/>
+                          <w:rPr>
+                            <w:rFonts w:cs="Times New Roman" w:hint="eastAsia"/>
+                            <w:szCs w:val="21"/>
+                          </w:rPr>
+                        </w:pPr>
+                        <w:r>
+                          <w:rPr>
+                            <w:rFonts w:cs="Times New Roman" w:hint="eastAsia"/>
+                            <w:szCs w:val="21"/>
+                          </w:rPr>
+                          <w:t>Msg</w:t>
+                        </w:r>
+                      </w:p>
+                    </w:txbxContent>
+                  </v:textbox>
+                </v:rect>
+                <v:shape id="直接箭头连接符 184076198" o:spid="_x0000_s1148" type="#_x0000_t32" style="position:absolute;left:8721;top:3568;width:14294;height:136;flip:y;visibility:visible;mso-wrap-style:square" o:connectortype="straight" o:gfxdata="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" strokecolor="black [3040]">
+                  <v:stroke endarrow="block"/>
+                </v:shape>
+                <v:rect id="矩形 862336997" o:spid="_x0000_s1149" style="position:absolute;left:10701;top:2026;width:9639;height:2667;visibility:visible;mso-wrap-style:square;v-text-anchor:middle" o:gfxdata="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" fillcolor="white [3212]" strokecolor="white [3212]">
+                  <v:stroke joinstyle="round"/>
+                  <v:textbox>
+                    <w:txbxContent>
+                      <w:p>
+                        <w:pPr>
+                          <w:jc w:val="center"/>
+                          <w:rPr>
+                            <w:rFonts w:cs="Times New Roman"/>
+                            <w:szCs w:val="21"/>
+                          </w:rPr>
+                        </w:pPr>
+                        <w:r>
+                          <w:rPr>
+                            <w:rFonts w:cs="Times New Roman"/>
+                            <w:szCs w:val="21"/>
+                          </w:rPr>
+                          <w:t>noise filtering</w:t>
+                        </w:r>
+                      </w:p>
+                    </w:txbxContent>
+                  </v:textbox>
+                </v:rect>
+                <v:shape id="图形 788641910" o:spid="_x0000_s1150" type="#_x0000_t75" alt="机器人" style="position:absolute;left:37810;top:1935;width:3283;height:3284;visibility:visible;mso-wrap-style:square" o:gfxdata="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">
+                  <v:imagedata r:id="rId17" o:title="机器人"/>
+                </v:shape>
+                <v:shape id="直接箭头连接符 560569255" o:spid="_x0000_s1151" type="#_x0000_t32" style="position:absolute;left:29936;top:3569;width:7874;height:8;visibility:visible;mso-wrap-style:square" o:connectortype="straight" o:gfxdata="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" strokecolor="black [3040]">
+                  <v:stroke endarrow="block"/>
+                </v:shape>
+                <v:rect id="矩形 358111895" o:spid="_x0000_s1152" style="position:absolute;left:42818;top:9797;width:6921;height:3810;visibility:visible;mso-wrap-style:square;v-text-anchor:middle" o:gfxdata="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" fillcolor="white [3201]" strokecolor="black [3200]">
+                  <v:textbox>
+                    <w:txbxContent>
+                      <w:p>
+                        <w:pPr>
+                          <w:jc w:val="center"/>
+                          <w:rPr>
+                            <w:rFonts w:cs="Times New Roman" w:hint="eastAsia"/>
+                            <w:szCs w:val="21"/>
+                          </w:rPr>
+                        </w:pPr>
+                        <w:proofErr w:type="spellStart"/>
+                        <w:r>
+                          <w:rPr>
+                            <w:rFonts w:cs="Times New Roman" w:hint="eastAsia"/>
+                            <w:szCs w:val="21"/>
+                          </w:rPr>
+                          <w:t>CoreMsg</w:t>
+                        </w:r>
+                        <w:proofErr w:type="spellEnd"/>
+                      </w:p>
+                    </w:txbxContent>
+                  </v:textbox>
+                </v:rect>
+                <v:shape id="直接箭头连接符 960266700" o:spid="_x0000_s1153" type="#_x0000_t32" style="position:absolute;left:39451;top:5219;width:6828;height:4578;visibility:visible;mso-wrap-style:square" o:connectortype="straight" o:gfxdata="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" strokecolor="black [3040]">
+                  <v:stroke endarrow="block"/>
+                </v:shape>
+                <v:shape id="直接箭头连接符 323111746" o:spid="_x0000_s1154" type="#_x0000_t32" style="position:absolute;left:7136;top:11702;width:35682;height:1818;flip:x;visibility:visible;mso-wrap-style:square" o:connectortype="straight" o:gfxdata="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" strokecolor="black [3040]">
+                  <v:stroke endarrow="block"/>
+                </v:shape>
+                <v:rect id="矩形 665214977" o:spid="_x0000_s1155" style="position:absolute;left:37110;top:5734;width:9640;height:2667;visibility:visible;mso-wrap-style:square;v-text-anchor:middle" o:gfxdata="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" fillcolor="white [3212]" strokecolor="white [3212]">
+                  <v:stroke joinstyle="round"/>
+                  <v:textbox>
+                    <w:txbxContent>
+                      <w:p>
+                        <w:pPr>
+                          <w:jc w:val="center"/>
+                          <w:rPr>
+                            <w:rFonts w:cs="Times New Roman" w:hint="eastAsia"/>
+                            <w:szCs w:val="21"/>
+                          </w:rPr>
+                        </w:pPr>
+                        <w:proofErr w:type="spellStart"/>
+                        <w:r>
+                          <w:rPr>
+                            <w:rFonts w:cs="Times New Roman" w:hint="eastAsia"/>
+                            <w:szCs w:val="21"/>
+                          </w:rPr>
+                          <w:t>Usr</w:t>
+                        </w:r>
+                        <w:proofErr w:type="spellEnd"/>
+                        <w:r>
+                          <w:rPr>
+                            <w:rFonts w:cs="Times New Roman" w:hint="eastAsia"/>
+                            <w:szCs w:val="21"/>
+                          </w:rPr>
+                          <w:t xml:space="preserve"> Confirm</w:t>
+                        </w:r>
+                      </w:p>
+                    </w:txbxContent>
+                  </v:textbox>
+                </v:rect>
+                <v:rect id="矩形 573296081" o:spid="_x0000_s1156" style="position:absolute;left:19771;top:18181;width:6921;height:3810;visibility:visible;mso-wrap-style:square;v-text-anchor:middle" o:gfxdata="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" fillcolor="white [3201]" strokecolor="black [3200]">
+                  <v:textbox>
+                    <w:txbxContent>
+                      <w:p>
+                        <w:pPr>
+                          <w:jc w:val="center"/>
+                          <w:rPr>
+                            <w:rFonts w:cs="Times New Roman" w:hint="eastAsia"/>
+                            <w:szCs w:val="21"/>
+                          </w:rPr>
+                        </w:pPr>
+                        <w:proofErr w:type="spellStart"/>
+                        <w:r>
+                          <w:rPr>
+                            <w:rFonts w:cs="Times New Roman" w:hint="eastAsia"/>
+                            <w:szCs w:val="21"/>
+                          </w:rPr>
+                          <w:t>TrueMsg</w:t>
+                        </w:r>
+                        <w:proofErr w:type="spellEnd"/>
+                      </w:p>
+                    </w:txbxContent>
+                  </v:textbox>
+                </v:rect>
+                <v:shape id="直接箭头连接符 885855106" o:spid="_x0000_s1157" type="#_x0000_t32" style="position:absolute;left:5766;top:14890;width:14005;height:5193;visibility:visible;mso-wrap-style:square" o:connectortype="straight" o:gfxdata="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" strokecolor="black [3040]">
+                  <v:stroke endarrow="block"/>
+                </v:shape>
+                <v:shapetype id="_x0000_t39" coordsize="21600,21600" o:spt="39" o:oned="t" path="m,c@0,0@1@6@1@5@1@7@3@8@2@8@4@8,21600@9,21600,21600e" filled="f">
+                  <v:formulas>
+                    <v:f eqn="mid #0 0"/>
+                    <v:f eqn="val #0"/>
+                    <v:f eqn="mid #0 21600"/>
+                    <v:f eqn="mid #0 @2"/>
+                    <v:f eqn="mid @2 21600"/>
+                    <v:f eqn="mid #1 0"/>
+                    <v:f eqn="mid @5 0"/>
+                    <v:f eqn="mid #1 @5"/>
+                    <v:f eqn="val #1"/>
+                    <v:f eqn="mid #1 21600"/>
+                  </v:formulas>
+                  <v:path arrowok="t" fillok="f" o:connecttype="none"/>
+                  <v:handles>
+                    <v:h position="#0,@5"/>
+                    <v:h position="@2,#1"/>
+                  </v:handles>
+                  <o:lock v:ext="edit" shapetype="t"/>
+                </v:shapetype>
+                <v:shape id="连接符: 曲线 1716946618" o:spid="_x0000_s1158" type="#_x0000_t39" style="position:absolute;left:24009;top:17403;width:1905;height:3461;rotation:90;flip:x;visibility:visible;mso-wrap-style:square" o:connectortype="curved" o:gfxdata="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" adj="-25920,35868" strokecolor="black [3040]">
+                  <v:stroke endarrow="block"/>
+                </v:shape>
+                <v:rect id="矩形 229177744" o:spid="_x0000_s1159" style="position:absolute;left:26481;top:15011;width:6248;height:2929;visibility:visible;mso-wrap-style:square;v-text-anchor:middle" o:gfxdata="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" fillcolor="white [3212]" strokecolor="white [3212]">
+                  <v:stroke joinstyle="round"/>
+                  <v:textbox>
+                    <w:txbxContent>
+                      <w:p>
+                        <w:pPr>
+                          <w:jc w:val="center"/>
+                          <w:rPr>
+                            <w:rFonts w:cs="Times New Roman" w:hint="eastAsia"/>
+                            <w:szCs w:val="21"/>
+                          </w:rPr>
+                        </w:pPr>
+                        <w:r>
+                          <w:rPr>
+                            <w:rFonts w:cs="Times New Roman"/>
+                            <w:szCs w:val="21"/>
+                          </w:rPr>
+                          <w:t>R</w:t>
+                        </w:r>
+                        <w:r>
+                          <w:rPr>
+                            <w:rFonts w:cs="Times New Roman" w:hint="eastAsia"/>
+                            <w:szCs w:val="21"/>
+                          </w:rPr>
+                          <w:t>eply</w:t>
+                        </w:r>
+                      </w:p>
+                    </w:txbxContent>
+                  </v:textbox>
+                </v:rect>
+                <w10:anchorlock/>
+              </v:group>
+            </w:pict>
+          </mc:Fallback>
+        </mc:AlternateContent>
+      </w:r>
+    </w:p>
     <w:sectPr>
-      <w:footerReference w:type="default" r:id="rId12"/>
+      <w:footerReference w:type="default" r:id="rId18"/>
       <w:pgSz w:w="11906" w:h="16838"/>
       <w:pgMar w:top="1134" w:right="1134" w:bottom="1134" w:left="1134" w:header="397" w:footer="567" w:gutter="0"/>
       <w:cols w:space="425"/>
@@ -20387,7 +21726,6 @@
   <w:style w:type="character" w:default="1" w:styleId="a0">
     <w:name w:val="Default Paragraph Font"/>
     <w:uiPriority w:val="1"/>
-    <w:semiHidden/>
     <w:unhideWhenUsed/>
   </w:style>
   <w:style w:type="table" w:default="1" w:styleId="a1">

</xml_diff>